<commit_message>
Actualización diagrama en documentación
</commit_message>
<xml_diff>
--- a/Documentacion/Documentación de Accounting Book.docx
+++ b/Documentacion/Documentación de Accounting Book.docx
@@ -90,8 +90,10 @@
         <w:t>: Laravel</w:t>
       </w:r>
       <w:r>
-        <w:t xml:space="preserve"> 4.2</w:t>
-      </w:r>
+        <w:t xml:space="preserve"> 5.0</w:t>
+      </w:r>
+      <w:bookmarkStart w:id="0" w:name="_GoBack"/>
+      <w:bookmarkEnd w:id="0"/>
     </w:p>
     <w:p>
       <w:pPr>
@@ -149,8 +151,6 @@
         </w:rPr>
         <w:t>Diagrama de base de datos</w:t>
       </w:r>
-      <w:bookmarkStart w:id="0" w:name="_GoBack"/>
-      <w:bookmarkEnd w:id="0"/>
     </w:p>
     <w:p>
       <w:pPr>
@@ -163,8 +163,8 @@
         </w:rPr>
         <w:drawing>
           <wp:inline distT="0" distB="0" distL="0" distR="0">
-            <wp:extent cx="5612130" cy="2014220"/>
-            <wp:effectExtent l="0" t="0" r="7620" b="5080"/>
+            <wp:extent cx="5611546" cy="2014220"/>
+            <wp:effectExtent l="0" t="0" r="8255" b="5080"/>
             <wp:docPr id="1" name="0 Imagen"/>
             <wp:cNvGraphicFramePr>
               <a:graphicFrameLocks xmlns:a="http://schemas.openxmlformats.org/drawingml/2006/main" noChangeAspect="1"/>
@@ -191,7 +191,7 @@
                   <pic:spPr>
                     <a:xfrm>
                       <a:off x="0" y="0"/>
-                      <a:ext cx="5612130" cy="2014220"/>
+                      <a:ext cx="5611546" cy="2014220"/>
                     </a:xfrm>
                     <a:prstGeom prst="rect">
                       <a:avLst/>
@@ -794,7 +794,7 @@
         <w:tblLook w:val="04A0" w:firstRow="1" w:lastRow="0" w:firstColumn="1" w:lastColumn="0" w:noHBand="0" w:noVBand="1"/>
       </w:tblPr>
       <w:tblGrid>
-        <w:gridCol w:w="2141"/>
+        <w:gridCol w:w="2431"/>
         <w:gridCol w:w="1270"/>
         <w:gridCol w:w="1283"/>
         <w:gridCol w:w="1030"/>
@@ -1218,7 +1218,10 @@
             </w:pPr>
             <w:proofErr w:type="spellStart"/>
             <w:r>
-              <w:t>category_id</w:t>
+              <w:t>earningsC</w:t>
+            </w:r>
+            <w:r>
+              <w:t>ategory_id</w:t>
             </w:r>
             <w:proofErr w:type="spellEnd"/>
             <w:r>
@@ -1294,6 +1297,7 @@
             </w:pPr>
             <w:proofErr w:type="spellStart"/>
             <w:r>
+              <w:lastRenderedPageBreak/>
               <w:t>user_id</w:t>
             </w:r>
             <w:proofErr w:type="spellEnd"/>
@@ -1380,7 +1384,7 @@
         <w:tblLook w:val="04A0" w:firstRow="1" w:lastRow="0" w:firstColumn="1" w:lastColumn="0" w:noHBand="0" w:noVBand="1"/>
       </w:tblPr>
       <w:tblGrid>
-        <w:gridCol w:w="2050"/>
+        <w:gridCol w:w="2538"/>
         <w:gridCol w:w="1270"/>
         <w:gridCol w:w="1283"/>
         <w:gridCol w:w="1030"/>
@@ -2081,7 +2085,10 @@
             </w:pPr>
             <w:proofErr w:type="spellStart"/>
             <w:r>
-              <w:t>category_id</w:t>
+              <w:t>expensesC</w:t>
+            </w:r>
+            <w:r>
+              <w:t>ategory_id</w:t>
             </w:r>
             <w:proofErr w:type="spellEnd"/>
             <w:r>
@@ -2176,6 +2183,12 @@
         <w:t xml:space="preserve">Tabla </w:t>
       </w:r>
       <w:proofErr w:type="spellStart"/>
+      <w:r>
+        <w:rPr>
+          <w:b/>
+        </w:rPr>
+        <w:t>earnings</w:t>
+      </w:r>
       <w:r>
         <w:rPr>
           <w:b/>
@@ -2204,7 +2217,7 @@
         </w:trPr>
         <w:tc>
           <w:tcPr>
-            <w:tcW w:w="1400" w:type="dxa"/>
+            <w:tcW w:w="1537" w:type="dxa"/>
             <w:noWrap/>
             <w:vAlign w:val="center"/>
             <w:hideMark/>
@@ -2228,7 +2241,7 @@
         </w:tc>
         <w:tc>
           <w:tcPr>
-            <w:tcW w:w="640" w:type="dxa"/>
+            <w:tcW w:w="803" w:type="dxa"/>
             <w:noWrap/>
             <w:vAlign w:val="center"/>
             <w:hideMark/>
@@ -2252,7 +2265,7 @@
         </w:tc>
         <w:tc>
           <w:tcPr>
-            <w:tcW w:w="1080" w:type="dxa"/>
+            <w:tcW w:w="1283" w:type="dxa"/>
             <w:noWrap/>
             <w:vAlign w:val="center"/>
             <w:hideMark/>
@@ -2278,7 +2291,7 @@
         </w:tc>
         <w:tc>
           <w:tcPr>
-            <w:tcW w:w="840" w:type="dxa"/>
+            <w:tcW w:w="1030" w:type="dxa"/>
             <w:noWrap/>
             <w:vAlign w:val="center"/>
             <w:hideMark/>
@@ -2310,7 +2323,7 @@
         </w:trPr>
         <w:tc>
           <w:tcPr>
-            <w:tcW w:w="1400" w:type="dxa"/>
+            <w:tcW w:w="1537" w:type="dxa"/>
             <w:noWrap/>
             <w:vAlign w:val="center"/>
             <w:hideMark/>
@@ -2329,7 +2342,7 @@
         </w:tc>
         <w:tc>
           <w:tcPr>
-            <w:tcW w:w="640" w:type="dxa"/>
+            <w:tcW w:w="803" w:type="dxa"/>
             <w:noWrap/>
             <w:vAlign w:val="center"/>
             <w:hideMark/>
@@ -2347,7 +2360,7 @@
         </w:tc>
         <w:tc>
           <w:tcPr>
-            <w:tcW w:w="1080" w:type="dxa"/>
+            <w:tcW w:w="1283" w:type="dxa"/>
             <w:noWrap/>
             <w:vAlign w:val="center"/>
             <w:hideMark/>
@@ -2363,7 +2376,7 @@
         </w:tc>
         <w:tc>
           <w:tcPr>
-            <w:tcW w:w="840" w:type="dxa"/>
+            <w:tcW w:w="1030" w:type="dxa"/>
             <w:noWrap/>
             <w:vAlign w:val="center"/>
             <w:hideMark/>
@@ -2385,7 +2398,7 @@
         </w:trPr>
         <w:tc>
           <w:tcPr>
-            <w:tcW w:w="1400" w:type="dxa"/>
+            <w:tcW w:w="1537" w:type="dxa"/>
             <w:noWrap/>
             <w:vAlign w:val="center"/>
             <w:hideMark/>
@@ -2403,7 +2416,7 @@
         </w:tc>
         <w:tc>
           <w:tcPr>
-            <w:tcW w:w="640" w:type="dxa"/>
+            <w:tcW w:w="803" w:type="dxa"/>
             <w:noWrap/>
             <w:vAlign w:val="center"/>
             <w:hideMark/>
@@ -2421,7 +2434,7 @@
         </w:tc>
         <w:tc>
           <w:tcPr>
-            <w:tcW w:w="1080" w:type="dxa"/>
+            <w:tcW w:w="1283" w:type="dxa"/>
             <w:noWrap/>
             <w:vAlign w:val="center"/>
             <w:hideMark/>
@@ -2437,7 +2450,7 @@
         </w:tc>
         <w:tc>
           <w:tcPr>
-            <w:tcW w:w="840" w:type="dxa"/>
+            <w:tcW w:w="1030" w:type="dxa"/>
             <w:noWrap/>
             <w:vAlign w:val="center"/>
             <w:hideMark/>
@@ -2459,7 +2472,7 @@
         </w:trPr>
         <w:tc>
           <w:tcPr>
-            <w:tcW w:w="1400" w:type="dxa"/>
+            <w:tcW w:w="1537" w:type="dxa"/>
             <w:noWrap/>
             <w:vAlign w:val="center"/>
             <w:hideMark/>
@@ -2477,7 +2490,7 @@
         </w:tc>
         <w:tc>
           <w:tcPr>
-            <w:tcW w:w="640" w:type="dxa"/>
+            <w:tcW w:w="803" w:type="dxa"/>
             <w:noWrap/>
             <w:vAlign w:val="center"/>
             <w:hideMark/>
@@ -2495,7 +2508,7 @@
         </w:tc>
         <w:tc>
           <w:tcPr>
-            <w:tcW w:w="1080" w:type="dxa"/>
+            <w:tcW w:w="1283" w:type="dxa"/>
             <w:noWrap/>
             <w:vAlign w:val="center"/>
             <w:hideMark/>
@@ -2511,7 +2524,7 @@
         </w:tc>
         <w:tc>
           <w:tcPr>
-            <w:tcW w:w="840" w:type="dxa"/>
+            <w:tcW w:w="1030" w:type="dxa"/>
             <w:noWrap/>
             <w:vAlign w:val="center"/>
             <w:hideMark/>
@@ -2533,25 +2546,31 @@
         </w:trPr>
         <w:tc>
           <w:tcPr>
-            <w:tcW w:w="1400" w:type="dxa"/>
-            <w:noWrap/>
-            <w:vAlign w:val="center"/>
-            <w:hideMark/>
-          </w:tcPr>
-          <w:p>
-            <w:pPr>
-              <w:jc w:val="both"/>
-            </w:pPr>
-            <w:proofErr w:type="spellStart"/>
-            <w:r>
-              <w:t>type</w:t>
-            </w:r>
-            <w:proofErr w:type="spellEnd"/>
-          </w:p>
-        </w:tc>
-        <w:tc>
-          <w:tcPr>
-            <w:tcW w:w="640" w:type="dxa"/>
+            <w:tcW w:w="1537" w:type="dxa"/>
+            <w:noWrap/>
+            <w:vAlign w:val="center"/>
+            <w:hideMark/>
+          </w:tcPr>
+          <w:p>
+            <w:pPr>
+              <w:jc w:val="both"/>
+            </w:pPr>
+            <w:proofErr w:type="spellStart"/>
+            <w:r>
+              <w:t>user_id</w:t>
+            </w:r>
+            <w:proofErr w:type="spellEnd"/>
+            <w:r>
+              <w:t xml:space="preserve"> </w:t>
+            </w:r>
+            <w:r>
+              <w:t>(FK)</w:t>
+            </w:r>
+          </w:p>
+        </w:tc>
+        <w:tc>
+          <w:tcPr>
+            <w:tcW w:w="803" w:type="dxa"/>
             <w:noWrap/>
             <w:vAlign w:val="center"/>
             <w:hideMark/>
@@ -2569,7 +2588,7 @@
         </w:tc>
         <w:tc>
           <w:tcPr>
-            <w:tcW w:w="1080" w:type="dxa"/>
+            <w:tcW w:w="1283" w:type="dxa"/>
             <w:noWrap/>
             <w:vAlign w:val="center"/>
             <w:hideMark/>
@@ -2585,18 +2604,171 @@
         </w:tc>
         <w:tc>
           <w:tcPr>
-            <w:tcW w:w="840" w:type="dxa"/>
-            <w:noWrap/>
-            <w:vAlign w:val="center"/>
-            <w:hideMark/>
-          </w:tcPr>
-          <w:p>
-            <w:pPr>
-              <w:jc w:val="both"/>
-            </w:pPr>
-            <w:r>
-              <w:t> </w:t>
-            </w:r>
+            <w:tcW w:w="1030" w:type="dxa"/>
+            <w:noWrap/>
+            <w:vAlign w:val="center"/>
+            <w:hideMark/>
+          </w:tcPr>
+          <w:p>
+            <w:pPr>
+              <w:jc w:val="both"/>
+            </w:pPr>
+          </w:p>
+        </w:tc>
+      </w:tr>
+    </w:tbl>
+    <w:p>
+      <w:pPr>
+        <w:jc w:val="both"/>
+        <w:rPr>
+          <w:b/>
+        </w:rPr>
+      </w:pPr>
+    </w:p>
+    <w:p>
+      <w:pPr>
+        <w:jc w:val="both"/>
+        <w:rPr>
+          <w:b/>
+        </w:rPr>
+      </w:pPr>
+      <w:r>
+        <w:rPr>
+          <w:b/>
+        </w:rPr>
+        <w:t xml:space="preserve">Tabla </w:t>
+      </w:r>
+      <w:proofErr w:type="spellStart"/>
+      <w:r>
+        <w:rPr>
+          <w:b/>
+        </w:rPr>
+        <w:t>expenses</w:t>
+      </w:r>
+      <w:r>
+        <w:rPr>
+          <w:b/>
+        </w:rPr>
+        <w:t>categories</w:t>
+      </w:r>
+      <w:proofErr w:type="spellEnd"/>
+    </w:p>
+    <w:tbl>
+      <w:tblPr>
+        <w:tblStyle w:val="Tablaconcuadrcula"/>
+        <w:tblW w:w="0" w:type="auto"/>
+        <w:jc w:val="center"/>
+        <w:tblLook w:val="04A0" w:firstRow="1" w:lastRow="0" w:firstColumn="1" w:lastColumn="0" w:noHBand="0" w:noVBand="1"/>
+      </w:tblPr>
+      <w:tblGrid>
+        <w:gridCol w:w="1537"/>
+        <w:gridCol w:w="803"/>
+        <w:gridCol w:w="1283"/>
+        <w:gridCol w:w="1030"/>
+      </w:tblGrid>
+      <w:tr>
+        <w:trPr>
+          <w:trHeight w:val="315"/>
+          <w:jc w:val="center"/>
+        </w:trPr>
+        <w:tc>
+          <w:tcPr>
+            <w:tcW w:w="1537" w:type="dxa"/>
+            <w:noWrap/>
+            <w:vAlign w:val="center"/>
+            <w:hideMark/>
+          </w:tcPr>
+          <w:p>
+            <w:pPr>
+              <w:jc w:val="both"/>
+              <w:rPr>
+                <w:b/>
+                <w:bCs/>
+              </w:rPr>
+            </w:pPr>
+            <w:r>
+              <w:rPr>
+                <w:b/>
+                <w:bCs/>
+              </w:rPr>
+              <w:t>Atributo</w:t>
+            </w:r>
+          </w:p>
+        </w:tc>
+        <w:tc>
+          <w:tcPr>
+            <w:tcW w:w="803" w:type="dxa"/>
+            <w:noWrap/>
+            <w:vAlign w:val="center"/>
+            <w:hideMark/>
+          </w:tcPr>
+          <w:p>
+            <w:pPr>
+              <w:jc w:val="both"/>
+              <w:rPr>
+                <w:b/>
+                <w:bCs/>
+              </w:rPr>
+            </w:pPr>
+            <w:r>
+              <w:rPr>
+                <w:b/>
+                <w:bCs/>
+              </w:rPr>
+              <w:t>Tipo</w:t>
+            </w:r>
+          </w:p>
+        </w:tc>
+        <w:tc>
+          <w:tcPr>
+            <w:tcW w:w="1283" w:type="dxa"/>
+            <w:noWrap/>
+            <w:vAlign w:val="center"/>
+            <w:hideMark/>
+          </w:tcPr>
+          <w:p>
+            <w:pPr>
+              <w:jc w:val="both"/>
+              <w:rPr>
+                <w:b/>
+                <w:bCs/>
+              </w:rPr>
+            </w:pPr>
+            <w:proofErr w:type="spellStart"/>
+            <w:r>
+              <w:rPr>
+                <w:b/>
+                <w:bCs/>
+              </w:rPr>
+              <w:t>Nulleable</w:t>
+            </w:r>
+            <w:proofErr w:type="spellEnd"/>
+          </w:p>
+        </w:tc>
+        <w:tc>
+          <w:tcPr>
+            <w:tcW w:w="1030" w:type="dxa"/>
+            <w:noWrap/>
+            <w:vAlign w:val="center"/>
+            <w:hideMark/>
+          </w:tcPr>
+          <w:p>
+            <w:pPr>
+              <w:jc w:val="both"/>
+              <w:rPr>
+                <w:b/>
+                <w:bCs/>
+              </w:rPr>
+            </w:pPr>
+            <w:proofErr w:type="spellStart"/>
+            <w:r>
+              <w:rPr>
+                <w:b/>
+                <w:bCs/>
+              </w:rPr>
+              <w:t>Unique</w:t>
+            </w:r>
+            <w:proofErr w:type="spellEnd"/>
           </w:p>
         </w:tc>
       </w:tr>
@@ -2607,7 +2779,230 @@
         </w:trPr>
         <w:tc>
           <w:tcPr>
-            <w:tcW w:w="1400" w:type="dxa"/>
+            <w:tcW w:w="1537" w:type="dxa"/>
+            <w:noWrap/>
+            <w:vAlign w:val="center"/>
+            <w:hideMark/>
+          </w:tcPr>
+          <w:p>
+            <w:pPr>
+              <w:jc w:val="both"/>
+            </w:pPr>
+            <w:r>
+              <w:t>Id</w:t>
+            </w:r>
+            <w:r>
+              <w:t xml:space="preserve"> (PK)</w:t>
+            </w:r>
+          </w:p>
+        </w:tc>
+        <w:tc>
+          <w:tcPr>
+            <w:tcW w:w="803" w:type="dxa"/>
+            <w:noWrap/>
+            <w:vAlign w:val="center"/>
+            <w:hideMark/>
+          </w:tcPr>
+          <w:p>
+            <w:pPr>
+              <w:jc w:val="both"/>
+            </w:pPr>
+            <w:proofErr w:type="spellStart"/>
+            <w:r>
+              <w:t>int</w:t>
+            </w:r>
+            <w:proofErr w:type="spellEnd"/>
+          </w:p>
+        </w:tc>
+        <w:tc>
+          <w:tcPr>
+            <w:tcW w:w="1283" w:type="dxa"/>
+            <w:noWrap/>
+            <w:vAlign w:val="center"/>
+            <w:hideMark/>
+          </w:tcPr>
+          <w:p>
+            <w:pPr>
+              <w:jc w:val="both"/>
+            </w:pPr>
+            <w:r>
+              <w:t> </w:t>
+            </w:r>
+          </w:p>
+        </w:tc>
+        <w:tc>
+          <w:tcPr>
+            <w:tcW w:w="1030" w:type="dxa"/>
+            <w:noWrap/>
+            <w:vAlign w:val="center"/>
+            <w:hideMark/>
+          </w:tcPr>
+          <w:p>
+            <w:pPr>
+              <w:jc w:val="both"/>
+            </w:pPr>
+            <w:r>
+              <w:t>x</w:t>
+            </w:r>
+          </w:p>
+        </w:tc>
+      </w:tr>
+      <w:tr>
+        <w:trPr>
+          <w:trHeight w:val="300"/>
+          <w:jc w:val="center"/>
+        </w:trPr>
+        <w:tc>
+          <w:tcPr>
+            <w:tcW w:w="1537" w:type="dxa"/>
+            <w:noWrap/>
+            <w:vAlign w:val="center"/>
+            <w:hideMark/>
+          </w:tcPr>
+          <w:p>
+            <w:pPr>
+              <w:jc w:val="both"/>
+            </w:pPr>
+            <w:proofErr w:type="spellStart"/>
+            <w:r>
+              <w:t>slug</w:t>
+            </w:r>
+            <w:proofErr w:type="spellEnd"/>
+          </w:p>
+        </w:tc>
+        <w:tc>
+          <w:tcPr>
+            <w:tcW w:w="803" w:type="dxa"/>
+            <w:noWrap/>
+            <w:vAlign w:val="center"/>
+            <w:hideMark/>
+          </w:tcPr>
+          <w:p>
+            <w:pPr>
+              <w:jc w:val="both"/>
+            </w:pPr>
+            <w:proofErr w:type="spellStart"/>
+            <w:r>
+              <w:t>string</w:t>
+            </w:r>
+            <w:proofErr w:type="spellEnd"/>
+          </w:p>
+        </w:tc>
+        <w:tc>
+          <w:tcPr>
+            <w:tcW w:w="1283" w:type="dxa"/>
+            <w:noWrap/>
+            <w:vAlign w:val="center"/>
+            <w:hideMark/>
+          </w:tcPr>
+          <w:p>
+            <w:pPr>
+              <w:jc w:val="both"/>
+            </w:pPr>
+            <w:r>
+              <w:t> </w:t>
+            </w:r>
+          </w:p>
+        </w:tc>
+        <w:tc>
+          <w:tcPr>
+            <w:tcW w:w="1030" w:type="dxa"/>
+            <w:noWrap/>
+            <w:vAlign w:val="center"/>
+            <w:hideMark/>
+          </w:tcPr>
+          <w:p>
+            <w:pPr>
+              <w:jc w:val="both"/>
+            </w:pPr>
+            <w:r>
+              <w:t> </w:t>
+            </w:r>
+          </w:p>
+        </w:tc>
+      </w:tr>
+      <w:tr>
+        <w:trPr>
+          <w:trHeight w:val="300"/>
+          <w:jc w:val="center"/>
+        </w:trPr>
+        <w:tc>
+          <w:tcPr>
+            <w:tcW w:w="1537" w:type="dxa"/>
+            <w:noWrap/>
+            <w:vAlign w:val="center"/>
+            <w:hideMark/>
+          </w:tcPr>
+          <w:p>
+            <w:pPr>
+              <w:jc w:val="both"/>
+            </w:pPr>
+            <w:proofErr w:type="spellStart"/>
+            <w:r>
+              <w:t>superior_cat</w:t>
+            </w:r>
+            <w:proofErr w:type="spellEnd"/>
+          </w:p>
+        </w:tc>
+        <w:tc>
+          <w:tcPr>
+            <w:tcW w:w="803" w:type="dxa"/>
+            <w:noWrap/>
+            <w:vAlign w:val="center"/>
+            <w:hideMark/>
+          </w:tcPr>
+          <w:p>
+            <w:pPr>
+              <w:jc w:val="both"/>
+            </w:pPr>
+            <w:proofErr w:type="spellStart"/>
+            <w:r>
+              <w:t>int</w:t>
+            </w:r>
+            <w:proofErr w:type="spellEnd"/>
+          </w:p>
+        </w:tc>
+        <w:tc>
+          <w:tcPr>
+            <w:tcW w:w="1283" w:type="dxa"/>
+            <w:noWrap/>
+            <w:vAlign w:val="center"/>
+            <w:hideMark/>
+          </w:tcPr>
+          <w:p>
+            <w:pPr>
+              <w:jc w:val="both"/>
+            </w:pPr>
+            <w:r>
+              <w:t>x</w:t>
+            </w:r>
+          </w:p>
+        </w:tc>
+        <w:tc>
+          <w:tcPr>
+            <w:tcW w:w="1030" w:type="dxa"/>
+            <w:noWrap/>
+            <w:vAlign w:val="center"/>
+            <w:hideMark/>
+          </w:tcPr>
+          <w:p>
+            <w:pPr>
+              <w:jc w:val="both"/>
+            </w:pPr>
+            <w:r>
+              <w:t> </w:t>
+            </w:r>
+          </w:p>
+        </w:tc>
+      </w:tr>
+      <w:tr>
+        <w:trPr>
+          <w:trHeight w:val="300"/>
+          <w:jc w:val="center"/>
+        </w:trPr>
+        <w:tc>
+          <w:tcPr>
+            <w:tcW w:w="1537" w:type="dxa"/>
             <w:noWrap/>
             <w:vAlign w:val="center"/>
             <w:hideMark/>
@@ -2631,7 +3026,7 @@
         </w:tc>
         <w:tc>
           <w:tcPr>
-            <w:tcW w:w="640" w:type="dxa"/>
+            <w:tcW w:w="803" w:type="dxa"/>
             <w:noWrap/>
             <w:vAlign w:val="center"/>
             <w:hideMark/>
@@ -2649,7 +3044,7 @@
         </w:tc>
         <w:tc>
           <w:tcPr>
-            <w:tcW w:w="1080" w:type="dxa"/>
+            <w:tcW w:w="1283" w:type="dxa"/>
             <w:noWrap/>
             <w:vAlign w:val="center"/>
             <w:hideMark/>
@@ -2665,18 +3060,15 @@
         </w:tc>
         <w:tc>
           <w:tcPr>
-            <w:tcW w:w="840" w:type="dxa"/>
-            <w:noWrap/>
-            <w:vAlign w:val="center"/>
-            <w:hideMark/>
-          </w:tcPr>
-          <w:p>
-            <w:pPr>
-              <w:jc w:val="both"/>
-            </w:pPr>
-            <w:r>
-              <w:t>x</w:t>
-            </w:r>
+            <w:tcW w:w="1030" w:type="dxa"/>
+            <w:noWrap/>
+            <w:vAlign w:val="center"/>
+            <w:hideMark/>
+          </w:tcPr>
+          <w:p>
+            <w:pPr>
+              <w:jc w:val="both"/>
+            </w:pPr>
           </w:p>
         </w:tc>
       </w:tr>
@@ -2743,6 +3135,7 @@
         <w:jc w:val="both"/>
       </w:pPr>
       <w:r>
+        <w:lastRenderedPageBreak/>
         <w:t>Para manejar las sesiones (</w:t>
       </w:r>
       <w:proofErr w:type="spellStart"/>
@@ -2879,11 +3272,7 @@
       </w:r>
       <w:proofErr w:type="spellEnd"/>
       <w:r>
-        <w:t xml:space="preserve"> de usuario </w:t>
-      </w:r>
-      <w:r>
-        <w:lastRenderedPageBreak/>
-        <w:t xml:space="preserve">autenticado. Sino, lo reenvía a la página de </w:t>
+        <w:t xml:space="preserve"> de usuario autenticado. Sino, lo reenvía a la página de </w:t>
       </w:r>
       <w:proofErr w:type="spellStart"/>
       <w:r>
@@ -3202,6 +3591,7 @@
         <w:jc w:val="both"/>
       </w:pPr>
       <w:r>
+        <w:lastRenderedPageBreak/>
         <w:t xml:space="preserve">Las categorías pueden ser </w:t>
       </w:r>
       <w:r>
@@ -3264,15 +3654,11 @@
         <w:rPr>
           <w:b/>
         </w:rPr>
-        <w:lastRenderedPageBreak/>
         <w:t>Index</w:t>
       </w:r>
       <w:proofErr w:type="spellEnd"/>
       <w:r>
-        <w:t xml:space="preserve">: </w:t>
-      </w:r>
-      <w:r>
-        <w:t>Primero busca todas las categorías correspondientes al usuario, y luego las divide en dos arreglos: Uno de categorías superiores, y uno de un arreglo de categorías inferiores. El de categorías inferiores, el índice de cada arreglo de categorías inferiores corresponde al id de la categoría superior.</w:t>
+        <w:t>: Primero busca todas las categorías correspondientes al usuario, y luego las divide en dos arreglos: Uno de categorías superiores, y uno de un arreglo de categorías inferiores. El de categorías inferiores, el índice de cada arreglo de categorías inferiores corresponde al id de la categoría superior.</w:t>
       </w:r>
       <w:r>
         <w:br/>

</xml_diff>